<commit_message>
fixed 1 -> 1.1
</commit_message>
<xml_diff>
--- a/Etude de C.docx
+++ b/Etude de C.docx
@@ -695,6 +695,15 @@
     </w:p>
     <w:sdt>
       <w:sdtPr>
+        <w:rPr>
+          <w:rFonts w:asciiTheme="minorHAnsi" w:eastAsiaTheme="minorHAnsi" w:hAnsiTheme="minorHAnsi" w:cstheme="minorBidi"/>
+          <w:color w:val="auto"/>
+          <w:kern w:val="2"/>
+          <w:sz w:val="24"/>
+          <w:szCs w:val="24"/>
+          <w:lang w:eastAsia="en-US"/>
+          <w14:ligatures w14:val="standardContextual"/>
+        </w:rPr>
         <w:id w:val="-601887708"/>
         <w:docPartObj>
           <w:docPartGallery w:val="Table of Contents"/>
@@ -703,15 +712,8 @@
       </w:sdtPr>
       <w:sdtEndPr>
         <w:rPr>
-          <w:rFonts w:asciiTheme="minorHAnsi" w:eastAsiaTheme="minorHAnsi" w:hAnsiTheme="minorHAnsi" w:cstheme="minorBidi"/>
           <w:b/>
           <w:bCs/>
-          <w:color w:val="auto"/>
-          <w:kern w:val="2"/>
-          <w:sz w:val="24"/>
-          <w:szCs w:val="24"/>
-          <w:lang w:eastAsia="en-US"/>
-          <w14:ligatures w14:val="standardContextual"/>
         </w:rPr>
       </w:sdtEndPr>
       <w:sdtContent>
@@ -1559,8 +1561,8 @@
       <w:pPr>
         <w:pStyle w:val="Titre3"/>
         <w:numPr>
-          <w:ilvl w:val="0"/>
-          <w:numId w:val="5"/>
+          <w:ilvl w:val="1"/>
+          <w:numId w:val="2"/>
         </w:numPr>
       </w:pPr>
       <w:bookmarkStart w:id="5" w:name="_Toc179796228"/>
@@ -1855,8 +1857,8 @@
       <w:pPr>
         <w:pStyle w:val="Titre3"/>
         <w:numPr>
-          <w:ilvl w:val="0"/>
-          <w:numId w:val="5"/>
+          <w:ilvl w:val="1"/>
+          <w:numId w:val="2"/>
         </w:numPr>
       </w:pPr>
       <w:bookmarkStart w:id="8" w:name="_Toc179796229"/>
@@ -2007,7 +2009,7 @@
           <w:noProof/>
         </w:rPr>
         <w:drawing>
-          <wp:inline distT="0" distB="0" distL="0" distR="0" wp14:anchorId="00794F0C" wp14:editId="6A76C1C6">
+          <wp:inline distT="0" distB="0" distL="0" distR="0" wp14:anchorId="00794F0C" wp14:editId="35359444">
             <wp:extent cx="5731510" cy="3054350"/>
             <wp:effectExtent l="0" t="0" r="2540" b="0"/>
             <wp:docPr id="167100738" name="Image 5" descr="Une image contenant texte, capture d’écran, affichage, nombre&#10;&#10;Description générée automatiquement"/>
@@ -2108,8 +2110,8 @@
       <w:pPr>
         <w:pStyle w:val="Titre3"/>
         <w:numPr>
-          <w:ilvl w:val="0"/>
-          <w:numId w:val="10"/>
+          <w:ilvl w:val="1"/>
+          <w:numId w:val="2"/>
         </w:numPr>
       </w:pPr>
       <w:bookmarkStart w:id="11" w:name="_Toc179799779"/>
@@ -2393,8 +2395,8 @@
       <w:pPr>
         <w:pStyle w:val="Titre3"/>
         <w:numPr>
-          <w:ilvl w:val="0"/>
-          <w:numId w:val="10"/>
+          <w:ilvl w:val="1"/>
+          <w:numId w:val="2"/>
         </w:numPr>
       </w:pPr>
       <w:bookmarkStart w:id="12" w:name="_Toc179799780"/>
@@ -2430,7 +2432,7 @@
           <w:noProof/>
         </w:rPr>
         <w:drawing>
-          <wp:inline distT="0" distB="0" distL="0" distR="0" wp14:anchorId="0CAA461C" wp14:editId="4FC76967">
+          <wp:inline distT="0" distB="0" distL="0" distR="0" wp14:anchorId="0CAA461C" wp14:editId="070DBDC3">
             <wp:extent cx="5545078" cy="1859622"/>
             <wp:effectExtent l="57150" t="19050" r="55880" b="102870"/>
             <wp:docPr id="1089295346" name="Image 6"/>
@@ -2532,34 +2534,75 @@
     <w:p>
       <w:pPr>
         <w:pStyle w:val="Titre1"/>
-      </w:pPr>
-      <w:bookmarkStart w:id="13" w:name="_Toc179799781"/>
-      <w:r>
-        <w:lastRenderedPageBreak/>
-        <w:t xml:space="preserve">Chapitre II : Programmation et </w:t>
-      </w:r>
-      <w:r>
-        <w:t>résultats</w:t>
-      </w:r>
-      <w:bookmarkEnd w:id="13"/>
-    </w:p>
-    <w:p>
-      <w:pPr>
         <w:rPr>
           <w:lang w:val="en-US"/>
         </w:rPr>
       </w:pPr>
+      <w:bookmarkStart w:id="13" w:name="_Toc179799781"/>
+      <w:proofErr w:type="spellStart"/>
       <w:r>
         <w:rPr>
           <w:lang w:val="en-US"/>
         </w:rPr>
-        <w:t xml:space="preserve">Filler words </w:t>
-      </w:r>
+        <w:lastRenderedPageBreak/>
+        <w:t>Chapitre</w:t>
+      </w:r>
+      <w:proofErr w:type="spellEnd"/>
       <w:r>
         <w:rPr>
           <w:lang w:val="en-US"/>
         </w:rPr>
-        <w:t>Filler words</w:t>
+        <w:t xml:space="preserve"> </w:t>
+      </w:r>
+      <w:proofErr w:type="gramStart"/>
+      <w:r>
+        <w:rPr>
+          <w:lang w:val="en-US"/>
+        </w:rPr>
+        <w:t>II :</w:t>
+      </w:r>
+      <w:proofErr w:type="gramEnd"/>
+      <w:r>
+        <w:rPr>
+          <w:lang w:val="en-US"/>
+        </w:rPr>
+        <w:t xml:space="preserve"> </w:t>
+      </w:r>
+      <w:proofErr w:type="spellStart"/>
+      <w:r>
+        <w:rPr>
+          <w:lang w:val="en-US"/>
+        </w:rPr>
+        <w:t>Programmation</w:t>
+      </w:r>
+      <w:proofErr w:type="spellEnd"/>
+      <w:r>
+        <w:rPr>
+          <w:lang w:val="en-US"/>
+        </w:rPr>
+        <w:t xml:space="preserve"> et </w:t>
+      </w:r>
+      <w:proofErr w:type="spellStart"/>
+      <w:r>
+        <w:rPr>
+          <w:lang w:val="en-US"/>
+        </w:rPr>
+        <w:t>résultats</w:t>
+      </w:r>
+      <w:bookmarkEnd w:id="13"/>
+      <w:proofErr w:type="spellEnd"/>
+    </w:p>
+    <w:p>
+      <w:pPr>
+        <w:rPr>
+          <w:lang w:val="en-US"/>
+        </w:rPr>
+      </w:pPr>
+      <w:r>
+        <w:rPr>
+          <w:lang w:val="en-US"/>
+        </w:rPr>
+        <w:t>Filler words Filler words</w:t>
       </w:r>
       <w:r>
         <w:rPr>
@@ -3028,95 +3071,240 @@
     </w:lvl>
   </w:abstractNum>
   <w:abstractNum w:abstractNumId="4" w15:restartNumberingAfterBreak="0">
-    <w:nsid w:val="15F500F9"/>
-    <w:multiLevelType w:val="hybridMultilevel"/>
-    <w:tmpl w:val="938245B6"/>
-    <w:lvl w:ilvl="0" w:tplc="040C000F">
+    <w:nsid w:val="15D6678C"/>
+    <w:multiLevelType w:val="multilevel"/>
+    <w:tmpl w:val="85E04ABA"/>
+    <w:lvl w:ilvl="0">
       <w:start w:val="1"/>
       <w:numFmt w:val="decimal"/>
       <w:lvlText w:val="%1."/>
       <w:lvlJc w:val="left"/>
       <w:pPr>
-        <w:ind w:left="720" w:hanging="360"/>
+        <w:ind w:left="460" w:hanging="460"/>
       </w:pPr>
       <w:rPr>
         <w:rFonts w:hint="default"/>
       </w:rPr>
     </w:lvl>
-    <w:lvl w:ilvl="1" w:tplc="040C0019" w:tentative="1">
-      <w:start w:val="1"/>
-      <w:numFmt w:val="lowerLetter"/>
-      <w:lvlText w:val="%2."/>
-      <w:lvlJc w:val="left"/>
-      <w:pPr>
-        <w:ind w:left="1440" w:hanging="360"/>
-      </w:pPr>
-    </w:lvl>
-    <w:lvl w:ilvl="2" w:tplc="040C001B" w:tentative="1">
-      <w:start w:val="1"/>
-      <w:numFmt w:val="lowerRoman"/>
-      <w:lvlText w:val="%3."/>
-      <w:lvlJc w:val="right"/>
-      <w:pPr>
-        <w:ind w:left="2160" w:hanging="180"/>
-      </w:pPr>
-    </w:lvl>
-    <w:lvl w:ilvl="3" w:tplc="040C000F" w:tentative="1">
-      <w:start w:val="1"/>
-      <w:numFmt w:val="decimal"/>
-      <w:lvlText w:val="%4."/>
-      <w:lvlJc w:val="left"/>
-      <w:pPr>
-        <w:ind w:left="2880" w:hanging="360"/>
-      </w:pPr>
-    </w:lvl>
-    <w:lvl w:ilvl="4" w:tplc="040C0019" w:tentative="1">
-      <w:start w:val="1"/>
-      <w:numFmt w:val="lowerLetter"/>
-      <w:lvlText w:val="%5."/>
-      <w:lvlJc w:val="left"/>
-      <w:pPr>
-        <w:ind w:left="3600" w:hanging="360"/>
-      </w:pPr>
-    </w:lvl>
-    <w:lvl w:ilvl="5" w:tplc="040C001B" w:tentative="1">
-      <w:start w:val="1"/>
-      <w:numFmt w:val="lowerRoman"/>
-      <w:lvlText w:val="%6."/>
-      <w:lvlJc w:val="right"/>
-      <w:pPr>
-        <w:ind w:left="4320" w:hanging="180"/>
-      </w:pPr>
-    </w:lvl>
-    <w:lvl w:ilvl="6" w:tplc="040C000F" w:tentative="1">
-      <w:start w:val="1"/>
-      <w:numFmt w:val="decimal"/>
-      <w:lvlText w:val="%7."/>
-      <w:lvlJc w:val="left"/>
-      <w:pPr>
-        <w:ind w:left="5040" w:hanging="360"/>
-      </w:pPr>
-    </w:lvl>
-    <w:lvl w:ilvl="7" w:tplc="040C0019" w:tentative="1">
-      <w:start w:val="1"/>
-      <w:numFmt w:val="lowerLetter"/>
-      <w:lvlText w:val="%8."/>
-      <w:lvlJc w:val="left"/>
-      <w:pPr>
-        <w:ind w:left="5760" w:hanging="360"/>
-      </w:pPr>
-    </w:lvl>
-    <w:lvl w:ilvl="8" w:tplc="040C001B" w:tentative="1">
-      <w:start w:val="1"/>
-      <w:numFmt w:val="lowerRoman"/>
-      <w:lvlText w:val="%9."/>
-      <w:lvlJc w:val="right"/>
-      <w:pPr>
-        <w:ind w:left="6480" w:hanging="180"/>
-      </w:pPr>
+    <w:lvl w:ilvl="1">
+      <w:start w:val="1"/>
+      <w:numFmt w:val="decimal"/>
+      <w:lvlText w:val="%1.%2."/>
+      <w:lvlJc w:val="left"/>
+      <w:pPr>
+        <w:ind w:left="720" w:hanging="720"/>
+      </w:pPr>
+      <w:rPr>
+        <w:rFonts w:hint="default"/>
+      </w:rPr>
+    </w:lvl>
+    <w:lvl w:ilvl="2">
+      <w:start w:val="1"/>
+      <w:numFmt w:val="decimal"/>
+      <w:lvlText w:val="%1.%2.%3."/>
+      <w:lvlJc w:val="left"/>
+      <w:pPr>
+        <w:ind w:left="720" w:hanging="720"/>
+      </w:pPr>
+      <w:rPr>
+        <w:rFonts w:hint="default"/>
+      </w:rPr>
+    </w:lvl>
+    <w:lvl w:ilvl="3">
+      <w:start w:val="1"/>
+      <w:numFmt w:val="decimal"/>
+      <w:lvlText w:val="%1.%2.%3.%4."/>
+      <w:lvlJc w:val="left"/>
+      <w:pPr>
+        <w:ind w:left="1080" w:hanging="1080"/>
+      </w:pPr>
+      <w:rPr>
+        <w:rFonts w:hint="default"/>
+      </w:rPr>
+    </w:lvl>
+    <w:lvl w:ilvl="4">
+      <w:start w:val="1"/>
+      <w:numFmt w:val="decimal"/>
+      <w:lvlText w:val="%1.%2.%3.%4.%5."/>
+      <w:lvlJc w:val="left"/>
+      <w:pPr>
+        <w:ind w:left="1440" w:hanging="1440"/>
+      </w:pPr>
+      <w:rPr>
+        <w:rFonts w:hint="default"/>
+      </w:rPr>
+    </w:lvl>
+    <w:lvl w:ilvl="5">
+      <w:start w:val="1"/>
+      <w:numFmt w:val="decimal"/>
+      <w:lvlText w:val="%1.%2.%3.%4.%5.%6."/>
+      <w:lvlJc w:val="left"/>
+      <w:pPr>
+        <w:ind w:left="1440" w:hanging="1440"/>
+      </w:pPr>
+      <w:rPr>
+        <w:rFonts w:hint="default"/>
+      </w:rPr>
+    </w:lvl>
+    <w:lvl w:ilvl="6">
+      <w:start w:val="1"/>
+      <w:numFmt w:val="decimal"/>
+      <w:lvlText w:val="%1.%2.%3.%4.%5.%6.%7."/>
+      <w:lvlJc w:val="left"/>
+      <w:pPr>
+        <w:ind w:left="1800" w:hanging="1800"/>
+      </w:pPr>
+      <w:rPr>
+        <w:rFonts w:hint="default"/>
+      </w:rPr>
+    </w:lvl>
+    <w:lvl w:ilvl="7">
+      <w:start w:val="1"/>
+      <w:numFmt w:val="decimal"/>
+      <w:lvlText w:val="%1.%2.%3.%4.%5.%6.%7.%8."/>
+      <w:lvlJc w:val="left"/>
+      <w:pPr>
+        <w:ind w:left="2160" w:hanging="2160"/>
+      </w:pPr>
+      <w:rPr>
+        <w:rFonts w:hint="default"/>
+      </w:rPr>
+    </w:lvl>
+    <w:lvl w:ilvl="8">
+      <w:start w:val="1"/>
+      <w:numFmt w:val="decimal"/>
+      <w:lvlText w:val="%1.%2.%3.%4.%5.%6.%7.%8.%9."/>
+      <w:lvlJc w:val="left"/>
+      <w:pPr>
+        <w:ind w:left="2160" w:hanging="2160"/>
+      </w:pPr>
+      <w:rPr>
+        <w:rFonts w:hint="default"/>
+      </w:rPr>
     </w:lvl>
   </w:abstractNum>
   <w:abstractNum w:abstractNumId="5" w15:restartNumberingAfterBreak="0">
+    <w:nsid w:val="15F500F9"/>
+    <w:multiLevelType w:val="multilevel"/>
+    <w:tmpl w:val="2FD446B6"/>
+    <w:lvl w:ilvl="0">
+      <w:start w:val="1"/>
+      <w:numFmt w:val="decimal"/>
+      <w:lvlText w:val="%1."/>
+      <w:lvlJc w:val="left"/>
+      <w:pPr>
+        <w:ind w:left="720" w:hanging="360"/>
+      </w:pPr>
+      <w:rPr>
+        <w:rFonts w:hint="default"/>
+      </w:rPr>
+    </w:lvl>
+    <w:lvl w:ilvl="1">
+      <w:start w:val="1"/>
+      <w:numFmt w:val="decimal"/>
+      <w:isLgl/>
+      <w:lvlText w:val="%1.%2."/>
+      <w:lvlJc w:val="left"/>
+      <w:pPr>
+        <w:ind w:left="1428" w:hanging="720"/>
+      </w:pPr>
+      <w:rPr>
+        <w:rFonts w:hint="default"/>
+      </w:rPr>
+    </w:lvl>
+    <w:lvl w:ilvl="2">
+      <w:start w:val="1"/>
+      <w:numFmt w:val="decimal"/>
+      <w:isLgl/>
+      <w:lvlText w:val="%1.%2.%3."/>
+      <w:lvlJc w:val="left"/>
+      <w:pPr>
+        <w:ind w:left="1776" w:hanging="720"/>
+      </w:pPr>
+      <w:rPr>
+        <w:rFonts w:hint="default"/>
+      </w:rPr>
+    </w:lvl>
+    <w:lvl w:ilvl="3">
+      <w:start w:val="1"/>
+      <w:numFmt w:val="decimal"/>
+      <w:isLgl/>
+      <w:lvlText w:val="%1.%2.%3.%4."/>
+      <w:lvlJc w:val="left"/>
+      <w:pPr>
+        <w:ind w:left="2484" w:hanging="1080"/>
+      </w:pPr>
+      <w:rPr>
+        <w:rFonts w:hint="default"/>
+      </w:rPr>
+    </w:lvl>
+    <w:lvl w:ilvl="4">
+      <w:start w:val="1"/>
+      <w:numFmt w:val="decimal"/>
+      <w:isLgl/>
+      <w:lvlText w:val="%1.%2.%3.%4.%5."/>
+      <w:lvlJc w:val="left"/>
+      <w:pPr>
+        <w:ind w:left="3192" w:hanging="1440"/>
+      </w:pPr>
+      <w:rPr>
+        <w:rFonts w:hint="default"/>
+      </w:rPr>
+    </w:lvl>
+    <w:lvl w:ilvl="5">
+      <w:start w:val="1"/>
+      <w:numFmt w:val="decimal"/>
+      <w:isLgl/>
+      <w:lvlText w:val="%1.%2.%3.%4.%5.%6."/>
+      <w:lvlJc w:val="left"/>
+      <w:pPr>
+        <w:ind w:left="3540" w:hanging="1440"/>
+      </w:pPr>
+      <w:rPr>
+        <w:rFonts w:hint="default"/>
+      </w:rPr>
+    </w:lvl>
+    <w:lvl w:ilvl="6">
+      <w:start w:val="1"/>
+      <w:numFmt w:val="decimal"/>
+      <w:isLgl/>
+      <w:lvlText w:val="%1.%2.%3.%4.%5.%6.%7."/>
+      <w:lvlJc w:val="left"/>
+      <w:pPr>
+        <w:ind w:left="4248" w:hanging="1800"/>
+      </w:pPr>
+      <w:rPr>
+        <w:rFonts w:hint="default"/>
+      </w:rPr>
+    </w:lvl>
+    <w:lvl w:ilvl="7">
+      <w:start w:val="1"/>
+      <w:numFmt w:val="decimal"/>
+      <w:isLgl/>
+      <w:lvlText w:val="%1.%2.%3.%4.%5.%6.%7.%8."/>
+      <w:lvlJc w:val="left"/>
+      <w:pPr>
+        <w:ind w:left="4956" w:hanging="2160"/>
+      </w:pPr>
+      <w:rPr>
+        <w:rFonts w:hint="default"/>
+      </w:rPr>
+    </w:lvl>
+    <w:lvl w:ilvl="8">
+      <w:start w:val="1"/>
+      <w:numFmt w:val="decimal"/>
+      <w:isLgl/>
+      <w:lvlText w:val="%1.%2.%3.%4.%5.%6.%7.%8.%9."/>
+      <w:lvlJc w:val="left"/>
+      <w:pPr>
+        <w:ind w:left="5304" w:hanging="2160"/>
+      </w:pPr>
+      <w:rPr>
+        <w:rFonts w:hint="default"/>
+      </w:rPr>
+    </w:lvl>
+  </w:abstractNum>
+  <w:abstractNum w:abstractNumId="6" w15:restartNumberingAfterBreak="0">
     <w:nsid w:val="18232E5B"/>
     <w:multiLevelType w:val="hybridMultilevel"/>
     <w:tmpl w:val="B060E1D6"/>
@@ -3205,7 +3393,120 @@
       </w:pPr>
     </w:lvl>
   </w:abstractNum>
-  <w:abstractNum w:abstractNumId="6" w15:restartNumberingAfterBreak="0">
+  <w:abstractNum w:abstractNumId="7" w15:restartNumberingAfterBreak="0">
+    <w:nsid w:val="21C36BE1"/>
+    <w:multiLevelType w:val="multilevel"/>
+    <w:tmpl w:val="D8D03F3A"/>
+    <w:lvl w:ilvl="0">
+      <w:start w:val="1"/>
+      <w:numFmt w:val="decimal"/>
+      <w:lvlText w:val="%1"/>
+      <w:lvlJc w:val="left"/>
+      <w:pPr>
+        <w:ind w:left="380" w:hanging="380"/>
+      </w:pPr>
+      <w:rPr>
+        <w:rFonts w:hint="default"/>
+      </w:rPr>
+    </w:lvl>
+    <w:lvl w:ilvl="1">
+      <w:start w:val="1"/>
+      <w:numFmt w:val="decimal"/>
+      <w:lvlText w:val="%1.%2"/>
+      <w:lvlJc w:val="left"/>
+      <w:pPr>
+        <w:ind w:left="1428" w:hanging="720"/>
+      </w:pPr>
+      <w:rPr>
+        <w:rFonts w:hint="default"/>
+      </w:rPr>
+    </w:lvl>
+    <w:lvl w:ilvl="2">
+      <w:start w:val="1"/>
+      <w:numFmt w:val="decimal"/>
+      <w:lvlText w:val="%1.%2.%3"/>
+      <w:lvlJc w:val="left"/>
+      <w:pPr>
+        <w:ind w:left="2136" w:hanging="720"/>
+      </w:pPr>
+      <w:rPr>
+        <w:rFonts w:hint="default"/>
+      </w:rPr>
+    </w:lvl>
+    <w:lvl w:ilvl="3">
+      <w:start w:val="1"/>
+      <w:numFmt w:val="decimal"/>
+      <w:lvlText w:val="%1.%2.%3.%4"/>
+      <w:lvlJc w:val="left"/>
+      <w:pPr>
+        <w:ind w:left="3204" w:hanging="1080"/>
+      </w:pPr>
+      <w:rPr>
+        <w:rFonts w:hint="default"/>
+      </w:rPr>
+    </w:lvl>
+    <w:lvl w:ilvl="4">
+      <w:start w:val="1"/>
+      <w:numFmt w:val="decimal"/>
+      <w:lvlText w:val="%1.%2.%3.%4.%5"/>
+      <w:lvlJc w:val="left"/>
+      <w:pPr>
+        <w:ind w:left="3912" w:hanging="1080"/>
+      </w:pPr>
+      <w:rPr>
+        <w:rFonts w:hint="default"/>
+      </w:rPr>
+    </w:lvl>
+    <w:lvl w:ilvl="5">
+      <w:start w:val="1"/>
+      <w:numFmt w:val="decimal"/>
+      <w:lvlText w:val="%1.%2.%3.%4.%5.%6"/>
+      <w:lvlJc w:val="left"/>
+      <w:pPr>
+        <w:ind w:left="4980" w:hanging="1440"/>
+      </w:pPr>
+      <w:rPr>
+        <w:rFonts w:hint="default"/>
+      </w:rPr>
+    </w:lvl>
+    <w:lvl w:ilvl="6">
+      <w:start w:val="1"/>
+      <w:numFmt w:val="decimal"/>
+      <w:lvlText w:val="%1.%2.%3.%4.%5.%6.%7"/>
+      <w:lvlJc w:val="left"/>
+      <w:pPr>
+        <w:ind w:left="6048" w:hanging="1800"/>
+      </w:pPr>
+      <w:rPr>
+        <w:rFonts w:hint="default"/>
+      </w:rPr>
+    </w:lvl>
+    <w:lvl w:ilvl="7">
+      <w:start w:val="1"/>
+      <w:numFmt w:val="decimal"/>
+      <w:lvlText w:val="%1.%2.%3.%4.%5.%6.%7.%8"/>
+      <w:lvlJc w:val="left"/>
+      <w:pPr>
+        <w:ind w:left="6756" w:hanging="1800"/>
+      </w:pPr>
+      <w:rPr>
+        <w:rFonts w:hint="default"/>
+      </w:rPr>
+    </w:lvl>
+    <w:lvl w:ilvl="8">
+      <w:start w:val="1"/>
+      <w:numFmt w:val="decimal"/>
+      <w:lvlText w:val="%1.%2.%3.%4.%5.%6.%7.%8.%9"/>
+      <w:lvlJc w:val="left"/>
+      <w:pPr>
+        <w:ind w:left="7824" w:hanging="2160"/>
+      </w:pPr>
+      <w:rPr>
+        <w:rFonts w:hint="default"/>
+      </w:rPr>
+    </w:lvl>
+  </w:abstractNum>
+  <w:abstractNum w:abstractNumId="8" w15:restartNumberingAfterBreak="0">
     <w:nsid w:val="23343C98"/>
     <w:multiLevelType w:val="hybridMultilevel"/>
     <w:tmpl w:val="8250D136"/>
@@ -3294,7 +3595,7 @@
       </w:pPr>
     </w:lvl>
   </w:abstractNum>
-  <w:abstractNum w:abstractNumId="7" w15:restartNumberingAfterBreak="0">
+  <w:abstractNum w:abstractNumId="9" w15:restartNumberingAfterBreak="0">
     <w:nsid w:val="28B1501D"/>
     <w:multiLevelType w:val="hybridMultilevel"/>
     <w:tmpl w:val="CA300A88"/>
@@ -3383,7 +3684,7 @@
       </w:pPr>
     </w:lvl>
   </w:abstractNum>
-  <w:abstractNum w:abstractNumId="8" w15:restartNumberingAfterBreak="0">
+  <w:abstractNum w:abstractNumId="10" w15:restartNumberingAfterBreak="0">
     <w:nsid w:val="4F7B6E6F"/>
     <w:multiLevelType w:val="hybridMultilevel"/>
     <w:tmpl w:val="938245B6"/>
@@ -3472,7 +3773,7 @@
       </w:pPr>
     </w:lvl>
   </w:abstractNum>
-  <w:abstractNum w:abstractNumId="9" w15:restartNumberingAfterBreak="0">
+  <w:abstractNum w:abstractNumId="11" w15:restartNumberingAfterBreak="0">
     <w:nsid w:val="60655072"/>
     <w:multiLevelType w:val="hybridMultilevel"/>
     <w:tmpl w:val="D75C5B32"/>
@@ -3559,37 +3860,159 @@
       <w:pPr>
         <w:ind w:left="6480" w:hanging="180"/>
       </w:pPr>
+    </w:lvl>
+  </w:abstractNum>
+  <w:abstractNum w:abstractNumId="12" w15:restartNumberingAfterBreak="0">
+    <w:nsid w:val="7C397A57"/>
+    <w:multiLevelType w:val="multilevel"/>
+    <w:tmpl w:val="576E8722"/>
+    <w:lvl w:ilvl="0">
+      <w:start w:val="1"/>
+      <w:numFmt w:val="decimal"/>
+      <w:lvlText w:val="%1."/>
+      <w:lvlJc w:val="left"/>
+      <w:pPr>
+        <w:ind w:left="460" w:hanging="460"/>
+      </w:pPr>
+      <w:rPr>
+        <w:rFonts w:hint="default"/>
+      </w:rPr>
+    </w:lvl>
+    <w:lvl w:ilvl="1">
+      <w:start w:val="1"/>
+      <w:numFmt w:val="decimal"/>
+      <w:lvlText w:val="%1.%2."/>
+      <w:lvlJc w:val="left"/>
+      <w:pPr>
+        <w:ind w:left="720" w:hanging="720"/>
+      </w:pPr>
+      <w:rPr>
+        <w:rFonts w:hint="default"/>
+      </w:rPr>
+    </w:lvl>
+    <w:lvl w:ilvl="2">
+      <w:start w:val="1"/>
+      <w:numFmt w:val="decimal"/>
+      <w:lvlText w:val="%1.%2.%3."/>
+      <w:lvlJc w:val="left"/>
+      <w:pPr>
+        <w:ind w:left="720" w:hanging="720"/>
+      </w:pPr>
+      <w:rPr>
+        <w:rFonts w:hint="default"/>
+      </w:rPr>
+    </w:lvl>
+    <w:lvl w:ilvl="3">
+      <w:start w:val="1"/>
+      <w:numFmt w:val="decimal"/>
+      <w:lvlText w:val="%1.%2.%3.%4."/>
+      <w:lvlJc w:val="left"/>
+      <w:pPr>
+        <w:ind w:left="1080" w:hanging="1080"/>
+      </w:pPr>
+      <w:rPr>
+        <w:rFonts w:hint="default"/>
+      </w:rPr>
+    </w:lvl>
+    <w:lvl w:ilvl="4">
+      <w:start w:val="1"/>
+      <w:numFmt w:val="decimal"/>
+      <w:lvlText w:val="%1.%2.%3.%4.%5."/>
+      <w:lvlJc w:val="left"/>
+      <w:pPr>
+        <w:ind w:left="1440" w:hanging="1440"/>
+      </w:pPr>
+      <w:rPr>
+        <w:rFonts w:hint="default"/>
+      </w:rPr>
+    </w:lvl>
+    <w:lvl w:ilvl="5">
+      <w:start w:val="1"/>
+      <w:numFmt w:val="decimal"/>
+      <w:lvlText w:val="%1.%2.%3.%4.%5.%6."/>
+      <w:lvlJc w:val="left"/>
+      <w:pPr>
+        <w:ind w:left="1440" w:hanging="1440"/>
+      </w:pPr>
+      <w:rPr>
+        <w:rFonts w:hint="default"/>
+      </w:rPr>
+    </w:lvl>
+    <w:lvl w:ilvl="6">
+      <w:start w:val="1"/>
+      <w:numFmt w:val="decimal"/>
+      <w:lvlText w:val="%1.%2.%3.%4.%5.%6.%7."/>
+      <w:lvlJc w:val="left"/>
+      <w:pPr>
+        <w:ind w:left="1800" w:hanging="1800"/>
+      </w:pPr>
+      <w:rPr>
+        <w:rFonts w:hint="default"/>
+      </w:rPr>
+    </w:lvl>
+    <w:lvl w:ilvl="7">
+      <w:start w:val="1"/>
+      <w:numFmt w:val="decimal"/>
+      <w:lvlText w:val="%1.%2.%3.%4.%5.%6.%7.%8."/>
+      <w:lvlJc w:val="left"/>
+      <w:pPr>
+        <w:ind w:left="2160" w:hanging="2160"/>
+      </w:pPr>
+      <w:rPr>
+        <w:rFonts w:hint="default"/>
+      </w:rPr>
+    </w:lvl>
+    <w:lvl w:ilvl="8">
+      <w:start w:val="1"/>
+      <w:numFmt w:val="decimal"/>
+      <w:lvlText w:val="%1.%2.%3.%4.%5.%6.%7.%8.%9."/>
+      <w:lvlJc w:val="left"/>
+      <w:pPr>
+        <w:ind w:left="2160" w:hanging="2160"/>
+      </w:pPr>
+      <w:rPr>
+        <w:rFonts w:hint="default"/>
+      </w:rPr>
     </w:lvl>
   </w:abstractNum>
   <w:num w:numId="1" w16cid:durableId="1426419867">
     <w:abstractNumId w:val="1"/>
   </w:num>
   <w:num w:numId="2" w16cid:durableId="772436307">
-    <w:abstractNumId w:val="4"/>
+    <w:abstractNumId w:val="5"/>
   </w:num>
   <w:num w:numId="3" w16cid:durableId="1107696734">
-    <w:abstractNumId w:val="9"/>
+    <w:abstractNumId w:val="11"/>
   </w:num>
   <w:num w:numId="4" w16cid:durableId="165488163">
-    <w:abstractNumId w:val="6"/>
+    <w:abstractNumId w:val="8"/>
   </w:num>
   <w:num w:numId="5" w16cid:durableId="1972595781">
     <w:abstractNumId w:val="0"/>
   </w:num>
   <w:num w:numId="6" w16cid:durableId="1396203372">
-    <w:abstractNumId w:val="7"/>
+    <w:abstractNumId w:val="9"/>
   </w:num>
   <w:num w:numId="7" w16cid:durableId="899442173">
-    <w:abstractNumId w:val="5"/>
+    <w:abstractNumId w:val="6"/>
   </w:num>
   <w:num w:numId="8" w16cid:durableId="1258253314">
     <w:abstractNumId w:val="2"/>
   </w:num>
   <w:num w:numId="9" w16cid:durableId="1848131510">
-    <w:abstractNumId w:val="8"/>
+    <w:abstractNumId w:val="10"/>
   </w:num>
   <w:num w:numId="10" w16cid:durableId="1447848805">
     <w:abstractNumId w:val="3"/>
+  </w:num>
+  <w:num w:numId="11" w16cid:durableId="1305353015">
+    <w:abstractNumId w:val="12"/>
+  </w:num>
+  <w:num w:numId="12" w16cid:durableId="138881619">
+    <w:abstractNumId w:val="7"/>
+  </w:num>
+  <w:num w:numId="13" w16cid:durableId="643579856">
+    <w:abstractNumId w:val="4"/>
   </w:num>
 </w:numbering>
 </file>
@@ -4195,6 +4618,7 @@
   <w:style w:type="character" w:default="1" w:styleId="Policepardfaut">
     <w:name w:val="Default Paragraph Font"/>
     <w:uiPriority w:val="1"/>
+    <w:semiHidden/>
     <w:unhideWhenUsed/>
   </w:style>
   <w:style w:type="table" w:default="1" w:styleId="TableauNormal">

</xml_diff>

<commit_message>
commit for youness to use for slides
</commit_message>
<xml_diff>
--- a/Etude de C.docx
+++ b/Etude de C.docx
@@ -738,7 +738,7 @@
           <w:r>
             <w:fldChar w:fldCharType="separate"/>
           </w:r>
-          <w:hyperlink w:anchor="_Toc180570654" w:history="1">
+          <w:hyperlink w:anchor="_Toc180566398" w:history="1">
             <w:r>
               <w:rPr>
                 <w:rStyle w:val="Lienhypertexte"/>
@@ -765,7 +765,7 @@
                 <w:noProof/>
                 <w:webHidden/>
               </w:rPr>
-              <w:instrText xml:space="preserve"> PAGEREF _Toc180570654 \h </w:instrText>
+              <w:instrText xml:space="preserve"> PAGEREF _Toc180566398 \h </w:instrText>
             </w:r>
             <w:r>
               <w:rPr>
@@ -808,7 +808,7 @@
               <w:lang w:val="en-US"/>
             </w:rPr>
           </w:pPr>
-          <w:hyperlink w:anchor="_Toc180570655" w:history="1">
+          <w:hyperlink w:anchor="_Toc180566399" w:history="1">
             <w:r>
               <w:rPr>
                 <w:rStyle w:val="Lienhypertexte"/>
@@ -835,7 +835,7 @@
                 <w:noProof/>
                 <w:webHidden/>
               </w:rPr>
-              <w:instrText xml:space="preserve"> PAGEREF _Toc180570655 \h </w:instrText>
+              <w:instrText xml:space="preserve"> PAGEREF _Toc180566399 \h </w:instrText>
             </w:r>
             <w:r>
               <w:rPr>
@@ -879,7 +879,7 @@
               <w:lang w:val="en-US"/>
             </w:rPr>
           </w:pPr>
-          <w:hyperlink w:anchor="_Toc180570656" w:history="1">
+          <w:hyperlink w:anchor="_Toc180566400" w:history="1">
             <w:r>
               <w:rPr>
                 <w:rStyle w:val="Lienhypertexte"/>
@@ -921,7 +921,7 @@
                 <w:noProof/>
                 <w:webHidden/>
               </w:rPr>
-              <w:instrText xml:space="preserve"> PAGEREF _Toc180570656 \h </w:instrText>
+              <w:instrText xml:space="preserve"> PAGEREF _Toc180566400 \h </w:instrText>
             </w:r>
             <w:r>
               <w:rPr>
@@ -965,7 +965,7 @@
               <w:lang w:val="en-US"/>
             </w:rPr>
           </w:pPr>
-          <w:hyperlink w:anchor="_Toc180570657" w:history="1">
+          <w:hyperlink w:anchor="_Toc180566401" w:history="1">
             <w:r>
               <w:rPr>
                 <w:rStyle w:val="Lienhypertexte"/>
@@ -1007,7 +1007,7 @@
                 <w:noProof/>
                 <w:webHidden/>
               </w:rPr>
-              <w:instrText xml:space="preserve"> PAGEREF _Toc180570657 \h </w:instrText>
+              <w:instrText xml:space="preserve"> PAGEREF _Toc180566401 \h </w:instrText>
             </w:r>
             <w:r>
               <w:rPr>
@@ -1051,7 +1051,7 @@
               <w:lang w:val="en-US"/>
             </w:rPr>
           </w:pPr>
-          <w:hyperlink w:anchor="_Toc180570658" w:history="1">
+          <w:hyperlink w:anchor="_Toc180566402" w:history="1">
             <w:r>
               <w:rPr>
                 <w:rStyle w:val="Lienhypertexte"/>
@@ -1093,7 +1093,7 @@
                 <w:noProof/>
                 <w:webHidden/>
               </w:rPr>
-              <w:instrText xml:space="preserve"> PAGEREF _Toc180570658 \h </w:instrText>
+              <w:instrText xml:space="preserve"> PAGEREF _Toc180566402 \h </w:instrText>
             </w:r>
             <w:r>
               <w:rPr>
@@ -1137,7 +1137,7 @@
               <w:lang w:val="en-US"/>
             </w:rPr>
           </w:pPr>
-          <w:hyperlink w:anchor="_Toc180570659" w:history="1">
+          <w:hyperlink w:anchor="_Toc180566403" w:history="1">
             <w:r>
               <w:rPr>
                 <w:rStyle w:val="Lienhypertexte"/>
@@ -1179,7 +1179,7 @@
                 <w:noProof/>
                 <w:webHidden/>
               </w:rPr>
-              <w:instrText xml:space="preserve"> PAGEREF _Toc180570659 \h </w:instrText>
+              <w:instrText xml:space="preserve"> PAGEREF _Toc180566403 \h </w:instrText>
             </w:r>
             <w:r>
               <w:rPr>
@@ -1223,7 +1223,7 @@
               <w:lang w:val="en-US"/>
             </w:rPr>
           </w:pPr>
-          <w:hyperlink w:anchor="_Toc180570660" w:history="1">
+          <w:hyperlink w:anchor="_Toc180566404" w:history="1">
             <w:r>
               <w:rPr>
                 <w:rStyle w:val="Lienhypertexte"/>
@@ -1265,7 +1265,7 @@
                 <w:noProof/>
                 <w:webHidden/>
               </w:rPr>
-              <w:instrText xml:space="preserve"> PAGEREF _Toc180570660 \h </w:instrText>
+              <w:instrText xml:space="preserve"> PAGEREF _Toc180566404 \h </w:instrText>
             </w:r>
             <w:r>
               <w:rPr>
@@ -1309,7 +1309,7 @@
               <w:lang w:val="en-US"/>
             </w:rPr>
           </w:pPr>
-          <w:hyperlink w:anchor="_Toc180570661" w:history="1">
+          <w:hyperlink w:anchor="_Toc180566405" w:history="1">
             <w:r>
               <w:rPr>
                 <w:rStyle w:val="Lienhypertexte"/>
@@ -1351,7 +1351,7 @@
                 <w:noProof/>
                 <w:webHidden/>
               </w:rPr>
-              <w:instrText xml:space="preserve"> PAGEREF _Toc180570661 \h </w:instrText>
+              <w:instrText xml:space="preserve"> PAGEREF _Toc180566405 \h </w:instrText>
             </w:r>
             <w:r>
               <w:rPr>
@@ -1395,7 +1395,7 @@
               <w:lang w:val="en-US"/>
             </w:rPr>
           </w:pPr>
-          <w:hyperlink w:anchor="_Toc180570662" w:history="1">
+          <w:hyperlink w:anchor="_Toc180566406" w:history="1">
             <w:r>
               <w:rPr>
                 <w:rStyle w:val="Lienhypertexte"/>
@@ -1437,7 +1437,7 @@
                 <w:noProof/>
                 <w:webHidden/>
               </w:rPr>
-              <w:instrText xml:space="preserve"> PAGEREF _Toc180570662 \h </w:instrText>
+              <w:instrText xml:space="preserve"> PAGEREF _Toc180566406 \h </w:instrText>
             </w:r>
             <w:r>
               <w:rPr>
@@ -1481,7 +1481,7 @@
               <w:lang w:val="en-US"/>
             </w:rPr>
           </w:pPr>
-          <w:hyperlink w:anchor="_Toc180570663" w:history="1">
+          <w:hyperlink w:anchor="_Toc180566407" w:history="1">
             <w:r>
               <w:rPr>
                 <w:rStyle w:val="Lienhypertexte"/>
@@ -1523,7 +1523,7 @@
                 <w:noProof/>
                 <w:webHidden/>
               </w:rPr>
-              <w:instrText xml:space="preserve"> PAGEREF _Toc180570663 \h </w:instrText>
+              <w:instrText xml:space="preserve"> PAGEREF _Toc180566407 \h </w:instrText>
             </w:r>
             <w:r>
               <w:rPr>
@@ -1567,7 +1567,7 @@
               <w:lang w:val="en-US"/>
             </w:rPr>
           </w:pPr>
-          <w:hyperlink w:anchor="_Toc180570664" w:history="1">
+          <w:hyperlink w:anchor="_Toc180566408" w:history="1">
             <w:r>
               <w:rPr>
                 <w:rStyle w:val="Lienhypertexte"/>
@@ -1609,7 +1609,7 @@
                 <w:noProof/>
                 <w:webHidden/>
               </w:rPr>
-              <w:instrText xml:space="preserve"> PAGEREF _Toc180570664 \h </w:instrText>
+              <w:instrText xml:space="preserve"> PAGEREF _Toc180566408 \h </w:instrText>
             </w:r>
             <w:r>
               <w:rPr>
@@ -1653,7 +1653,7 @@
               <w:lang w:val="en-US"/>
             </w:rPr>
           </w:pPr>
-          <w:hyperlink w:anchor="_Toc180570665" w:history="1">
+          <w:hyperlink w:anchor="_Toc180566409" w:history="1">
             <w:r>
               <w:rPr>
                 <w:rStyle w:val="Lienhypertexte"/>
@@ -1695,7 +1695,7 @@
                 <w:noProof/>
                 <w:webHidden/>
               </w:rPr>
-              <w:instrText xml:space="preserve"> PAGEREF _Toc180570665 \h </w:instrText>
+              <w:instrText xml:space="preserve"> PAGEREF _Toc180566409 \h </w:instrText>
             </w:r>
             <w:r>
               <w:rPr>
@@ -1728,9 +1728,8 @@
         </w:p>
         <w:p>
           <w:pPr>
-            <w:pStyle w:val="TM3"/>
+            <w:pStyle w:val="TM1"/>
             <w:tabs>
-              <w:tab w:val="left" w:pos="1200"/>
               <w:tab w:val="right" w:leader="dot" w:pos="9016"/>
             </w:tabs>
             <w:rPr>
@@ -1739,28 +1738,83 @@
               <w:lang w:val="en-US"/>
             </w:rPr>
           </w:pPr>
-          <w:hyperlink w:anchor="_Toc180570666" w:history="1">
+          <w:hyperlink w:anchor="_Toc180566410" w:history="1">
             <w:r>
               <w:rPr>
                 <w:rStyle w:val="Lienhypertexte"/>
                 <w:noProof/>
               </w:rPr>
-              <w:t>2.3.</w:t>
-            </w:r>
-            <w:r>
-              <w:rPr>
-                <w:rFonts w:eastAsiaTheme="minorEastAsia"/>
-                <w:noProof/>
-                <w:lang w:val="en-US"/>
+              <w:t>Chapitre II : Resultats, comparaisons et conclusions</w:t>
+            </w:r>
+            <w:r>
+              <w:rPr>
+                <w:noProof/>
+                <w:webHidden/>
               </w:rPr>
               <w:tab/>
             </w:r>
             <w:r>
               <w:rPr>
+                <w:noProof/>
+                <w:webHidden/>
+              </w:rPr>
+              <w:fldChar w:fldCharType="begin"/>
+            </w:r>
+            <w:r>
+              <w:rPr>
+                <w:noProof/>
+                <w:webHidden/>
+              </w:rPr>
+              <w:instrText xml:space="preserve"> PAGEREF _Toc180566410 \h </w:instrText>
+            </w:r>
+            <w:r>
+              <w:rPr>
+                <w:noProof/>
+                <w:webHidden/>
+              </w:rPr>
+            </w:r>
+            <w:r>
+              <w:rPr>
+                <w:noProof/>
+                <w:webHidden/>
+              </w:rPr>
+              <w:fldChar w:fldCharType="separate"/>
+            </w:r>
+            <w:r>
+              <w:rPr>
+                <w:noProof/>
+                <w:webHidden/>
+              </w:rPr>
+              <w:t>7</w:t>
+            </w:r>
+            <w:r>
+              <w:rPr>
+                <w:noProof/>
+                <w:webHidden/>
+              </w:rPr>
+              <w:fldChar w:fldCharType="end"/>
+            </w:r>
+          </w:hyperlink>
+        </w:p>
+        <w:p>
+          <w:pPr>
+            <w:pStyle w:val="TM2"/>
+            <w:tabs>
+              <w:tab w:val="right" w:leader="dot" w:pos="9016"/>
+            </w:tabs>
+            <w:rPr>
+              <w:rFonts w:eastAsiaTheme="minorEastAsia"/>
+              <w:noProof/>
+              <w:lang w:val="en-US"/>
+            </w:rPr>
+          </w:pPr>
+          <w:hyperlink w:anchor="_Toc180566411" w:history="1">
+            <w:r>
+              <w:rPr>
                 <w:rStyle w:val="Lienhypertexte"/>
                 <w:noProof/>
               </w:rPr>
-              <w:t>A</w:t>
+              <w:t>Introduction</w:t>
             </w:r>
             <w:r>
               <w:rPr>
@@ -1781,7 +1835,7 @@
                 <w:noProof/>
                 <w:webHidden/>
               </w:rPr>
-              <w:instrText xml:space="preserve"> PAGEREF _Toc180570666 \h </w:instrText>
+              <w:instrText xml:space="preserve"> PAGEREF _Toc180566411 \h </w:instrText>
             </w:r>
             <w:r>
               <w:rPr>
@@ -1825,13 +1879,13 @@
               <w:lang w:val="en-US"/>
             </w:rPr>
           </w:pPr>
-          <w:hyperlink w:anchor="_Toc180570667" w:history="1">
+          <w:hyperlink w:anchor="_Toc180566412" w:history="1">
             <w:r>
               <w:rPr>
                 <w:rStyle w:val="Lienhypertexte"/>
                 <w:noProof/>
               </w:rPr>
-              <w:t>3.</w:t>
+              <w:t>1.</w:t>
             </w:r>
             <w:r>
               <w:rPr>
@@ -1846,7 +1900,7 @@
                 <w:rStyle w:val="Lienhypertexte"/>
                 <w:noProof/>
               </w:rPr>
-              <w:t>B</w:t>
+              <w:t>Resultats sous forme de texte</w:t>
             </w:r>
             <w:r>
               <w:rPr>
@@ -1867,7 +1921,7 @@
                 <w:noProof/>
                 <w:webHidden/>
               </w:rPr>
-              <w:instrText xml:space="preserve"> PAGEREF _Toc180570667 \h </w:instrText>
+              <w:instrText xml:space="preserve"> PAGEREF _Toc180566412 \h </w:instrText>
             </w:r>
             <w:r>
               <w:rPr>
@@ -1911,13 +1965,13 @@
               <w:lang w:val="en-US"/>
             </w:rPr>
           </w:pPr>
-          <w:hyperlink w:anchor="_Toc180570668" w:history="1">
+          <w:hyperlink w:anchor="_Toc180566413" w:history="1">
             <w:r>
               <w:rPr>
                 <w:rStyle w:val="Lienhypertexte"/>
                 <w:noProof/>
               </w:rPr>
-              <w:t>4.</w:t>
+              <w:t>2.</w:t>
             </w:r>
             <w:r>
               <w:rPr>
@@ -1932,7 +1986,7 @@
                 <w:rStyle w:val="Lienhypertexte"/>
                 <w:noProof/>
               </w:rPr>
-              <w:t>C</w:t>
+              <w:t>Resultats sous forme de graphiques GNUPlot</w:t>
             </w:r>
             <w:r>
               <w:rPr>
@@ -1953,7 +2007,7 @@
                 <w:noProof/>
                 <w:webHidden/>
               </w:rPr>
-              <w:instrText xml:space="preserve"> PAGEREF _Toc180570668 \h </w:instrText>
+              <w:instrText xml:space="preserve"> PAGEREF _Toc180566413 \h </w:instrText>
             </w:r>
             <w:r>
               <w:rPr>
@@ -2007,7 +2061,7 @@
         <w:pStyle w:val="Titre1"/>
         <w:spacing w:before="0" w:after="0" w:line="240" w:lineRule="auto"/>
       </w:pPr>
-      <w:bookmarkStart w:id="0" w:name="_Toc180570654"/>
+      <w:bookmarkStart w:id="0" w:name="_Toc180566398"/>
       <w:r>
         <w:lastRenderedPageBreak/>
         <w:t>Chapitre I</w:t>
@@ -2034,7 +2088,7 @@
         <w:pStyle w:val="Titre2"/>
         <w:spacing w:before="0" w:after="0"/>
       </w:pPr>
-      <w:bookmarkStart w:id="1" w:name="_Toc180570655"/>
+      <w:bookmarkStart w:id="1" w:name="_Toc180566399"/>
       <w:r>
         <w:t>Introduction</w:t>
       </w:r>
@@ -2057,7 +2111,7 @@
         </w:numPr>
         <w:spacing w:after="0"/>
       </w:pPr>
-      <w:bookmarkStart w:id="2" w:name="_Toc180570656"/>
+      <w:bookmarkStart w:id="2" w:name="_Toc180566400"/>
       <w:r>
         <w:t>P</w:t>
       </w:r>
@@ -2088,7 +2142,7 @@
           <w:numId w:val="14"/>
         </w:numPr>
       </w:pPr>
-      <w:bookmarkStart w:id="3" w:name="_Toc180570657"/>
+      <w:bookmarkStart w:id="3" w:name="_Toc180566401"/>
       <w:r>
         <w:t xml:space="preserve">Le tri </w:t>
       </w:r>
@@ -2194,7 +2248,7 @@
           <w:numId w:val="14"/>
         </w:numPr>
       </w:pPr>
-      <w:bookmarkStart w:id="4" w:name="_Toc180570658"/>
+      <w:bookmarkStart w:id="4" w:name="_Toc180566402"/>
       <w:r>
         <w:t>Le tri par insertion</w:t>
       </w:r>
@@ -2295,7 +2349,7 @@
           <w:numId w:val="14"/>
         </w:numPr>
       </w:pPr>
-      <w:bookmarkStart w:id="5" w:name="_Toc180570659"/>
+      <w:bookmarkStart w:id="5" w:name="_Toc180566403"/>
       <w:r>
         <w:lastRenderedPageBreak/>
         <w:t>Le tri par sélection</w:t>
@@ -2308,7 +2362,15 @@
         <w:jc w:val="both"/>
       </w:pPr>
       <w:r>
-        <w:t xml:space="preserve">Le tri par sélection est un algorithme de tri qui divise le tableau en deux parties : une partie triée et une non triée. À chaque itération, il recherche l'élément le plus petit (ou le plus grand) dans la partie non triée, puis l'échange avec le premier élément de cette partie. Ce processus est répété jusqu'à ce que tout le tableau soit trié. Le tri par sélection a une complexité en </w:t>
+        <w:t xml:space="preserve">Le tri par sélection est un algorithme de tri qui divise le tableau en deux parties : une partie triée et </w:t>
+      </w:r>
+      <w:proofErr w:type="gramStart"/>
+      <w:r>
+        <w:t>une non triée</w:t>
+      </w:r>
+      <w:proofErr w:type="gramEnd"/>
+      <w:r>
+        <w:t xml:space="preserve">. À chaque itération, il recherche l'élément le plus petit (ou le plus grand) dans la partie non triée, puis l'échange avec le premier élément de cette partie. Ce processus est répété jusqu'à ce que tout le tableau soit trié. Le tri par sélection a une complexité en </w:t>
       </w:r>
       <w:r>
         <w:t>O(n</w:t>
@@ -2411,7 +2473,7 @@
           <w:numId w:val="14"/>
         </w:numPr>
       </w:pPr>
-      <w:bookmarkStart w:id="6" w:name="_Toc180570660"/>
+      <w:bookmarkStart w:id="6" w:name="_Toc180566404"/>
       <w:r>
         <w:t>Le tri fusion</w:t>
       </w:r>
@@ -2434,9 +2496,14 @@
         <w:t xml:space="preserve"> et</w:t>
       </w:r>
       <w:r>
-        <w:t xml:space="preserve"> divise récursivement le tableau en sous-tableaux jusqu'à ce qu'ils aient une taille de 1, puis les fusionne tout en les triant. Il est efficace avec une complexité en O(</w:t>
+        <w:t xml:space="preserve"> divise récursivement le tableau en sous-tableaux jusqu'à ce qu'ils aient une taille de 1, puis les fusionne tout en les triant. Il est efficace avec une complexité en </w:t>
+      </w:r>
+      <w:proofErr w:type="gramStart"/>
+      <w:r>
+        <w:t>O(</w:t>
       </w:r>
       <w:proofErr w:type="spellStart"/>
+      <w:proofErr w:type="gramEnd"/>
       <w:r>
         <w:t>nlog</w:t>
       </w:r>
@@ -2662,7 +2729,7 @@
           <w:numId w:val="14"/>
         </w:numPr>
       </w:pPr>
-      <w:bookmarkStart w:id="7" w:name="_Toc180570661"/>
+      <w:bookmarkStart w:id="7" w:name="_Toc180566405"/>
       <w:r>
         <w:t>Le tri rapide</w:t>
       </w:r>
@@ -2807,6 +2874,7 @@
       <w:r>
         <w:t xml:space="preserve"> (</w:t>
       </w:r>
+      <w:proofErr w:type="spellStart"/>
       <w:r>
         <w:rPr>
           <w:rFonts w:ascii="JetBrains Mono" w:hAnsi="JetBrains Mono" w:cs="JetBrains Mono"/>
@@ -2814,6 +2882,7 @@
         </w:rPr>
         <w:t>quickSort</w:t>
       </w:r>
+      <w:proofErr w:type="spellEnd"/>
       <w:r>
         <w:t>)</w:t>
       </w:r>
@@ -2898,7 +2967,7 @@
           <w:numId w:val="14"/>
         </w:numPr>
       </w:pPr>
-      <w:bookmarkStart w:id="8" w:name="_Toc180570662"/>
+      <w:bookmarkStart w:id="8" w:name="_Toc180566406"/>
       <w:r>
         <w:lastRenderedPageBreak/>
         <w:t xml:space="preserve">Le tri </w:t>
@@ -2941,7 +3010,15 @@
         <w:jc w:val="both"/>
       </w:pPr>
       <w:r>
-        <w:t>Ce qui différencie le tri par dénombrement des cinq premiers algorithmes mentionnés, c'est qu'il est non comparatif. Sa complexité est O(n + r), où n est le nombre d'éléments et r la différence entre la plus grande et la plus petite valeur.</w:t>
+        <w:t xml:space="preserve">Ce qui différencie le tri par dénombrement des cinq premiers algorithmes mentionnés, c'est qu'il est non comparatif. Sa complexité est </w:t>
+      </w:r>
+      <w:proofErr w:type="gramStart"/>
+      <w:r>
+        <w:t>O(</w:t>
+      </w:r>
+      <w:proofErr w:type="gramEnd"/>
+      <w:r>
+        <w:t>n + r), où n est le nombre d'éléments et r la différence entre la plus grande et la plus petite valeur.</w:t>
       </w:r>
     </w:p>
     <w:p>
@@ -3025,7 +3102,7 @@
         </w:numPr>
         <w:spacing w:line="240" w:lineRule="auto"/>
       </w:pPr>
-      <w:bookmarkStart w:id="9" w:name="_Toc180570663"/>
+      <w:bookmarkStart w:id="9" w:name="_Toc180566407"/>
       <w:r>
         <w:t>Fonction main</w:t>
       </w:r>
@@ -3043,7 +3120,7 @@
         </w:numPr>
         <w:spacing w:before="0"/>
       </w:pPr>
-      <w:bookmarkStart w:id="10" w:name="_Toc180570664"/>
+      <w:bookmarkStart w:id="10" w:name="_Toc180566408"/>
       <w:r>
         <w:t>Calcule des temps d’</w:t>
       </w:r>
@@ -3063,7 +3140,15 @@
         <w:jc w:val="both"/>
       </w:pPr>
       <w:r>
-        <w:t xml:space="preserve">Dans la première partie de la fonction main, une boucle while générera des nombres aléatoires pour remplir des tableaux de tailles variant de 10 000 à 100 000. Ces tableaux seront triés à l'aide </w:t>
+        <w:t xml:space="preserve">Dans la première partie de la fonction main, une boucle </w:t>
+      </w:r>
+      <w:proofErr w:type="spellStart"/>
+      <w:r>
+        <w:t>while</w:t>
+      </w:r>
+      <w:proofErr w:type="spellEnd"/>
+      <w:r>
+        <w:t xml:space="preserve"> générera des nombres aléatoires pour remplir des tableaux de tailles variant de 10 000 à 100 000. Ces tableaux seront triés à l'aide </w:t>
       </w:r>
       <w:r>
         <w:t>d</w:t>
@@ -3103,6 +3188,8 @@
       <w:r>
         <w:t xml:space="preserve">Pour obtenir le temps pris par chaque algorithme de tri, la fonction </w:t>
       </w:r>
+      <w:proofErr w:type="spellStart"/>
+      <w:proofErr w:type="gramStart"/>
       <w:r>
         <w:rPr>
           <w:rFonts w:ascii="JetBrains Mono" w:hAnsi="JetBrains Mono" w:cs="JetBrains Mono"/>
@@ -3111,13 +3198,23 @@
         </w:rPr>
         <w:t>clock</w:t>
       </w:r>
+      <w:proofErr w:type="spellEnd"/>
       <w:r>
         <w:rPr>
           <w:rFonts w:ascii="JetBrains Mono" w:hAnsi="JetBrains Mono" w:cs="JetBrains Mono"/>
           <w:sz w:val="22"/>
           <w:szCs w:val="22"/>
         </w:rPr>
-        <w:t>()</w:t>
+        <w:t>(</w:t>
+      </w:r>
+      <w:proofErr w:type="gramEnd"/>
+      <w:r>
+        <w:rPr>
+          <w:rFonts w:ascii="JetBrains Mono" w:hAnsi="JetBrains Mono" w:cs="JetBrains Mono"/>
+          <w:sz w:val="22"/>
+          <w:szCs w:val="22"/>
+        </w:rPr>
+        <w:t>)</w:t>
       </w:r>
       <w:r>
         <w:t xml:space="preserve"> a été utilisée.</w:t>
@@ -3126,7 +3223,15 @@
         <w:t xml:space="preserve"> </w:t>
       </w:r>
       <w:r>
-        <w:t>Elle renvoie des valeurs en ticks de processeur, qui varient d'un ordinateur à l'autre.</w:t>
+        <w:t xml:space="preserve">Elle renvoie des valeurs en </w:t>
+      </w:r>
+      <w:proofErr w:type="spellStart"/>
+      <w:r>
+        <w:t>ticks</w:t>
+      </w:r>
+      <w:proofErr w:type="spellEnd"/>
+      <w:r>
+        <w:t xml:space="preserve"> de processeur, qui varient d'un ordinateur à l'autre.</w:t>
       </w:r>
       <w:r>
         <w:t xml:space="preserve"> </w:t>
@@ -3238,7 +3343,7 @@
           <w:noProof/>
         </w:rPr>
       </w:pPr>
-      <w:bookmarkStart w:id="11" w:name="_Toc180570665"/>
+      <w:bookmarkStart w:id="11" w:name="_Toc180566409"/>
       <w:r>
         <w:rPr>
           <w:noProof/>
@@ -3421,13 +3526,23 @@
       <w:r>
         <w:t xml:space="preserve">La fonction </w:t>
       </w:r>
+      <w:proofErr w:type="gramStart"/>
       <w:r>
         <w:rPr>
           <w:rFonts w:ascii="JetBrains Mono" w:hAnsi="JetBrains Mono" w:cs="JetBrains Mono"/>
           <w:sz w:val="22"/>
           <w:szCs w:val="22"/>
         </w:rPr>
-        <w:t>system()</w:t>
+        <w:t>system(</w:t>
+      </w:r>
+      <w:proofErr w:type="gramEnd"/>
+      <w:r>
+        <w:rPr>
+          <w:rFonts w:ascii="JetBrains Mono" w:hAnsi="JetBrains Mono" w:cs="JetBrains Mono"/>
+          <w:sz w:val="22"/>
+          <w:szCs w:val="22"/>
+        </w:rPr>
+        <w:t>)</w:t>
       </w:r>
       <w:r>
         <w:t xml:space="preserve"> exécute le script </w:t>
@@ -3519,21 +3634,37 @@
           <w:noProof/>
         </w:rPr>
       </w:pPr>
+      <w:bookmarkStart w:id="12" w:name="_Toc180566410"/>
       <w:r>
         <w:rPr>
           <w:noProof/>
         </w:rPr>
         <w:lastRenderedPageBreak/>
-        <w:t>Chapitre II : Les resultats obtenus</w:t>
-      </w:r>
+        <w:t xml:space="preserve">Chapitre II : </w:t>
+      </w:r>
+      <w:r>
+        <w:rPr>
+          <w:noProof/>
+        </w:rPr>
+        <w:t>Resultats</w:t>
+      </w:r>
+      <w:r>
+        <w:rPr>
+          <w:noProof/>
+        </w:rPr>
+        <w:t>, comparaisons et conclusions</w:t>
+      </w:r>
+      <w:bookmarkEnd w:id="12"/>
     </w:p>
     <w:p>
       <w:pPr>
         <w:pStyle w:val="Titre2"/>
       </w:pPr>
+      <w:bookmarkStart w:id="13" w:name="_Toc180566411"/>
       <w:r>
         <w:t>Introduction</w:t>
       </w:r>
+      <w:bookmarkEnd w:id="13"/>
     </w:p>
     <w:p/>
     <w:p>
@@ -3547,6 +3678,7 @@
           <w:noProof/>
         </w:rPr>
       </w:pPr>
+      <w:bookmarkStart w:id="14" w:name="_Toc180566412"/>
       <w:r>
         <w:rPr>
           <w:noProof/>
@@ -3559,6 +3691,7 @@
         </w:rPr>
         <w:t>sous forme de texte</w:t>
       </w:r>
+      <w:bookmarkEnd w:id="14"/>
     </w:p>
     <w:p>
       <w:pPr>
@@ -3575,6 +3708,9 @@
         <w:jc w:val="center"/>
       </w:pPr>
       <w:r>
+        <w:rPr>
+          <w:noProof/>
+        </w:rPr>
         <w:drawing>
           <wp:inline distT="0" distB="0" distL="0" distR="0" wp14:anchorId="79555DF6" wp14:editId="2F8C82CD">
             <wp:extent cx="5731510" cy="1308100"/>
@@ -3649,6 +3785,7 @@
           <w:noProof/>
         </w:rPr>
       </w:pPr>
+      <w:bookmarkStart w:id="15" w:name="_Toc180566413"/>
       <w:r>
         <w:rPr>
           <w:noProof/>
@@ -3661,8 +3798,84 @@
         </w:rPr>
         <w:t>de graphiques GNUPlot</w:t>
       </w:r>
+      <w:bookmarkEnd w:id="15"/>
     </w:p>
-    <w:p/>
+    <w:p>
+      <w:pPr>
+        <w:jc w:val="both"/>
+      </w:pPr>
+      <w:r>
+        <w:t>Nous avons deux graphiques, comme mentionné précédemment : un graphique à échelle normale et un graphique à échelle logarithmique. Sur le graphique normal, la complexité temporelle des trois premiers graphes, qui est O(n²), est très évidente. En revanche, nous avons du mal à observer le reste des graphes en raison de leur temps d'exécution très faible.</w:t>
+      </w:r>
+    </w:p>
+    <w:p>
+      <w:pPr>
+        <w:jc w:val="both"/>
+      </w:pPr>
+      <w:r>
+        <w:rPr>
+          <w:noProof/>
+        </w:rPr>
+        <w:drawing>
+          <wp:inline distT="0" distB="0" distL="0" distR="0" wp14:anchorId="3F3B8A75" wp14:editId="45718F95">
+            <wp:extent cx="5731510" cy="3137535"/>
+            <wp:effectExtent l="0" t="0" r="2540" b="5715"/>
+            <wp:docPr id="2089089367" name="Image 2" descr="Une image contenant texte, capture d’écran, Tracé, diagramme&#10;&#10;Description générée automatiquement"/>
+            <wp:cNvGraphicFramePr>
+              <a:graphicFrameLocks xmlns:a="http://schemas.openxmlformats.org/drawingml/2006/main" noChangeAspect="1"/>
+            </wp:cNvGraphicFramePr>
+            <a:graphic xmlns:a="http://schemas.openxmlformats.org/drawingml/2006/main">
+              <a:graphicData uri="http://schemas.openxmlformats.org/drawingml/2006/picture">
+                <pic:pic xmlns:pic="http://schemas.openxmlformats.org/drawingml/2006/picture">
+                  <pic:nvPicPr>
+                    <pic:cNvPr id="2089089367" name="Image 2" descr="Une image contenant texte, capture d’écran, Tracé, diagramme&#10;&#10;Description générée automatiquement"/>
+                    <pic:cNvPicPr>
+                      <a:picLocks noChangeAspect="1" noChangeArrowheads="1"/>
+                    </pic:cNvPicPr>
+                  </pic:nvPicPr>
+                  <pic:blipFill>
+                    <a:blip r:embed="rId20" cstate="print">
+                      <a:extLst>
+                        <a:ext uri="{28A0092B-C50C-407E-A947-70E740481C1C}">
+                          <a14:useLocalDpi xmlns:a14="http://schemas.microsoft.com/office/drawing/2010/main" val="0"/>
+                        </a:ext>
+                      </a:extLst>
+                    </a:blip>
+                    <a:srcRect/>
+                    <a:stretch>
+                      <a:fillRect/>
+                    </a:stretch>
+                  </pic:blipFill>
+                  <pic:spPr bwMode="auto">
+                    <a:xfrm>
+                      <a:off x="0" y="0"/>
+                      <a:ext cx="5731510" cy="3137535"/>
+                    </a:xfrm>
+                    <a:prstGeom prst="rect">
+                      <a:avLst/>
+                    </a:prstGeom>
+                    <a:noFill/>
+                    <a:ln>
+                      <a:noFill/>
+                    </a:ln>
+                  </pic:spPr>
+                </pic:pic>
+              </a:graphicData>
+            </a:graphic>
+          </wp:inline>
+        </w:drawing>
+      </w:r>
+    </w:p>
+    <w:p>
+      <w:pPr>
+        <w:jc w:val="both"/>
+      </w:pPr>
+    </w:p>
+    <w:p>
+      <w:pPr>
+        <w:jc w:val="both"/>
+      </w:pPr>
+    </w:p>
     <w:p>
       <w:pPr>
         <w:jc w:val="both"/>
@@ -6133,6 +6346,7 @@
   <w:style w:type="character" w:default="1" w:styleId="Policepardfaut">
     <w:name w:val="Default Paragraph Font"/>
     <w:uiPriority w:val="1"/>
+    <w:semiHidden/>
     <w:unhideWhenUsed/>
   </w:style>
   <w:style w:type="table" w:default="1" w:styleId="TableauNormal">

</xml_diff>

<commit_message>
fixed log scale pic in report not showing counting
</commit_message>
<xml_diff>
--- a/Etude de C.docx
+++ b/Etude de C.docx
@@ -3071,20 +3071,12 @@
         <w:t>Le tri par dénombrement (Counting Sort) est un algorithme qui trie des nombres en comptant combien de fois chaque valeur apparaît (</w:t>
       </w:r>
       <w:r>
-        <w:rPr>
-          <w:b/>
-          <w:bCs/>
-        </w:rPr>
         <w:t>fréquence</w:t>
       </w:r>
       <w:r>
         <w:t xml:space="preserve">). On crée un tableau pour stocker ces fréquences, puis on utilise ces informations pour remettre les nombres dans le bon ordre. Il est rapide si les nombres à trier sont dans une plage de valeurs </w:t>
       </w:r>
       <w:r>
-        <w:rPr>
-          <w:b/>
-          <w:bCs/>
-        </w:rPr>
         <w:t>limitée</w:t>
       </w:r>
       <w:r>
@@ -4054,17 +4046,21 @@
         <w:keepNext/>
         <w:spacing w:after="0" w:line="240" w:lineRule="auto"/>
         <w:jc w:val="center"/>
+        <w:rPr>
+          <w:lang w:val="en-US"/>
+        </w:rPr>
       </w:pPr>
       <w:r>
         <w:rPr>
           <w:noProof/>
+          <w:lang w:val="en-US"/>
         </w:rPr>
         <w:lastRenderedPageBreak/>
         <w:drawing>
-          <wp:inline distT="0" distB="0" distL="0" distR="0" wp14:anchorId="199F5072" wp14:editId="7BD8007C">
-            <wp:extent cx="5724525" cy="3134360"/>
-            <wp:effectExtent l="0" t="0" r="9525" b="8890"/>
-            <wp:docPr id="1584960264" name="Image 2"/>
+          <wp:inline distT="0" distB="0" distL="0" distR="0" wp14:anchorId="70D2011A" wp14:editId="52399CE0">
+            <wp:extent cx="5731510" cy="3136265"/>
+            <wp:effectExtent l="0" t="0" r="2540" b="6985"/>
+            <wp:docPr id="1988815657" name="Image 3" descr="Une image contenant texte, capture d’écran, Tracé, diagramme&#10;&#10;Description générée automatiquement"/>
             <wp:cNvGraphicFramePr>
               <a:graphicFrameLocks xmlns:a="http://schemas.openxmlformats.org/drawingml/2006/main" noChangeAspect="1"/>
             </wp:cNvGraphicFramePr>
@@ -4072,7 +4068,7 @@
               <a:graphicData uri="http://schemas.openxmlformats.org/drawingml/2006/picture">
                 <pic:pic xmlns:pic="http://schemas.openxmlformats.org/drawingml/2006/picture">
                   <pic:nvPicPr>
-                    <pic:cNvPr id="0" name="Picture 1"/>
+                    <pic:cNvPr id="1988815657" name="Image 3" descr="Une image contenant texte, capture d’écran, Tracé, diagramme&#10;&#10;Description générée automatiquement"/>
                     <pic:cNvPicPr>
                       <a:picLocks noChangeAspect="1" noChangeArrowheads="1"/>
                     </pic:cNvPicPr>
@@ -4093,7 +4089,7 @@
                   <pic:spPr bwMode="auto">
                     <a:xfrm>
                       <a:off x="0" y="0"/>
-                      <a:ext cx="5724525" cy="3134360"/>
+                      <a:ext cx="5731510" cy="3136265"/>
                     </a:xfrm>
                     <a:prstGeom prst="rect">
                       <a:avLst/>

</xml_diff>